<commit_message>
Update 02 - Team Challenge - Day 4 - Modern Workplace Apps .docx
remove comments
</commit_message>
<xml_diff>
--- a/bizapps/day-4/02 - Team Challenge - Day 4 - Modern Workplace Apps .docx
+++ b/bizapps/day-4/02 - Team Challenge - Day 4 - Modern Workplace Apps .docx
@@ -245,18 +245,15 @@
         </w:numPr>
       </w:pPr>
       <w:r>
-        <w:t xml:space="preserve">The team is open to purchasing PowerApps and/or Dynamics licensing for Employees, but does not want to do so for </w:t>
-      </w:r>
-      <w:commentRangeStart w:id="3"/>
-      <w:r>
-        <w:t>consultants</w:t>
-      </w:r>
-      <w:commentRangeEnd w:id="3"/>
-      <w:r>
-        <w:rPr>
-          <w:rStyle w:val="CommentReference"/>
-        </w:rPr>
-        <w:commentReference w:id="3"/>
+        <w:t xml:space="preserve">The team is </w:t>
+      </w:r>
+      <w:proofErr w:type="gramStart"/>
+      <w:r>
+        <w:t>open</w:t>
+      </w:r>
+      <w:proofErr w:type="gramEnd"/>
+      <w:r>
+        <w:t xml:space="preserve"> to purchasing PowerApps and/or Dynamics licensing for Employees, but does not want to do so for consultants</w:t>
       </w:r>
     </w:p>
     <w:p>
@@ -334,7 +331,10 @@
         </w:numPr>
       </w:pPr>
       <w:r>
-        <w:t>Maintain a database of current and prospective users</w:t>
+        <w:t xml:space="preserve">Maintain a database of current and prospective </w:t>
+      </w:r>
+      <w:r>
+        <w:t>customers</w:t>
       </w:r>
     </w:p>
     <w:p>
@@ -346,21 +346,18 @@
         </w:numPr>
       </w:pPr>
       <w:r>
-        <w:t xml:space="preserve">Order marketing material (i.e. postcards, posters/flyers, stickers, </w:t>
-      </w:r>
-      <w:commentRangeStart w:id="4"/>
-      <w:r>
-        <w:t>etc</w:t>
-      </w:r>
-      <w:commentRangeEnd w:id="4"/>
-      <w:r>
-        <w:rPr>
-          <w:rStyle w:val="CommentReference"/>
-        </w:rPr>
-        <w:commentReference w:id="4"/>
-      </w:r>
-      <w:r>
-        <w:t>.</w:t>
+        <w:t>Order marketing material (</w:t>
+      </w:r>
+      <w:proofErr w:type="gramStart"/>
+      <w:r>
+        <w:t>i.e.</w:t>
+      </w:r>
+      <w:proofErr w:type="gramEnd"/>
+      <w:r>
+        <w:t xml:space="preserve"> postcards, posters/flyers, stickers, </w:t>
+      </w:r>
+      <w:r>
+        <w:t>etc.</w:t>
       </w:r>
       <w:r>
         <w:t>)</w:t>
@@ -458,21 +455,7 @@
         <w:t>Currently the database of current and prospective customers lives in an on-premises SQL database that has reached the end of its life. The new solution must live entirely in the cloud.</w:t>
       </w:r>
       <w:r>
-        <w:t xml:space="preserve"> This list of customers will also be the list a consultant can select from when placing a new </w:t>
-      </w:r>
-      <w:commentRangeStart w:id="5"/>
-      <w:r>
-        <w:t>order</w:t>
-      </w:r>
-      <w:commentRangeEnd w:id="5"/>
-      <w:r>
-        <w:rPr>
-          <w:rStyle w:val="CommentReference"/>
-        </w:rPr>
-        <w:commentReference w:id="5"/>
-      </w:r>
-      <w:r>
-        <w:t>.</w:t>
+        <w:t xml:space="preserve"> This list of customers will also be the list a consultant can select from when placing a new order.</w:t>
       </w:r>
     </w:p>
     <w:p>
@@ -528,21 +511,7 @@
         <w:t>Order business card</w:t>
       </w:r>
       <w:r>
-        <w:t xml:space="preserve">s should be a simple process of specifying the quantity. Business cards are standard and will pull from the consultant’s information on file with B4U. However, this information should be displayed to the consultant before ordering and provide a way for them to update the </w:t>
-      </w:r>
-      <w:commentRangeStart w:id="6"/>
-      <w:r>
-        <w:t>information</w:t>
-      </w:r>
-      <w:commentRangeEnd w:id="6"/>
-      <w:r>
-        <w:rPr>
-          <w:rStyle w:val="CommentReference"/>
-        </w:rPr>
-        <w:commentReference w:id="6"/>
-      </w:r>
-      <w:r>
-        <w:t>.</w:t>
+        <w:t>s should be a simple process of specifying the quantity. Business cards are standard and will pull from the consultant’s information on file with B4U. However, this information should be displayed to the consultant before ordering and provide a way for them to update the information.</w:t>
       </w:r>
     </w:p>
     <w:p>
@@ -600,21 +569,7 @@
         <w:t>consultants</w:t>
       </w:r>
       <w:r>
-        <w:t xml:space="preserve"> requesting </w:t>
-      </w:r>
-      <w:commentRangeStart w:id="7"/>
-      <w:r>
-        <w:t>support</w:t>
-      </w:r>
-      <w:commentRangeEnd w:id="7"/>
-      <w:r>
-        <w:rPr>
-          <w:rStyle w:val="CommentReference"/>
-        </w:rPr>
-        <w:commentReference w:id="7"/>
-      </w:r>
-      <w:r>
-        <w:t>.</w:t>
+        <w:t xml:space="preserve"> requesting support.</w:t>
       </w:r>
     </w:p>
     <w:p>
@@ -886,7 +841,7 @@
             <w:pPr>
               <w:cnfStyle w:val="000000100000" w:firstRow="0" w:lastRow="0" w:firstColumn="0" w:lastColumn="0" w:oddVBand="0" w:evenVBand="0" w:oddHBand="1" w:evenHBand="0" w:firstRowFirstColumn="0" w:firstRowLastColumn="0" w:lastRowFirstColumn="0" w:lastRowLastColumn="0"/>
             </w:pPr>
-            <w:hyperlink r:id="rId15" w:history="1">
+            <w:hyperlink r:id="rId11" w:history="1">
               <w:r>
                 <w:rPr>
                   <w:rStyle w:val="Hyperlink"/>
@@ -971,7 +926,7 @@
             <w:pPr>
               <w:cnfStyle w:val="000000000000" w:firstRow="0" w:lastRow="0" w:firstColumn="0" w:lastColumn="0" w:oddVBand="0" w:evenVBand="0" w:oddHBand="0" w:evenHBand="0" w:firstRowFirstColumn="0" w:firstRowLastColumn="0" w:lastRowFirstColumn="0" w:lastRowLastColumn="0"/>
             </w:pPr>
-            <w:hyperlink r:id="rId16" w:history="1">
+            <w:hyperlink r:id="rId12" w:history="1">
               <w:r>
                 <w:rPr>
                   <w:rStyle w:val="Hyperlink"/>
@@ -1061,7 +1016,7 @@
             <w:pPr>
               <w:cnfStyle w:val="000000100000" w:firstRow="0" w:lastRow="0" w:firstColumn="0" w:lastColumn="0" w:oddVBand="0" w:evenVBand="0" w:oddHBand="1" w:evenHBand="0" w:firstRowFirstColumn="0" w:firstRowLastColumn="0" w:lastRowFirstColumn="0" w:lastRowLastColumn="0"/>
             </w:pPr>
-            <w:hyperlink r:id="rId17" w:history="1">
+            <w:hyperlink r:id="rId13" w:history="1">
               <w:r>
                 <w:rPr>
                   <w:rStyle w:val="Hyperlink"/>
@@ -1163,7 +1118,7 @@
                 <w:u w:val="none"/>
               </w:rPr>
             </w:pPr>
-            <w:hyperlink r:id="rId18" w:history="1">
+            <w:hyperlink r:id="rId14" w:history="1">
               <w:r>
                 <w:rPr>
                   <w:rStyle w:val="Hyperlink"/>
@@ -1258,7 +1213,7 @@
             <w:pPr>
               <w:cnfStyle w:val="000000100000" w:firstRow="0" w:lastRow="0" w:firstColumn="0" w:lastColumn="0" w:oddVBand="0" w:evenVBand="0" w:oddHBand="1" w:evenHBand="0" w:firstRowFirstColumn="0" w:firstRowLastColumn="0" w:lastRowFirstColumn="0" w:lastRowLastColumn="0"/>
             </w:pPr>
-            <w:hyperlink r:id="rId19" w:anchor="pivot=home&amp;panel=home-all" w:history="1">
+            <w:hyperlink r:id="rId15" w:anchor="pivot=home&amp;panel=home-all" w:history="1">
               <w:r>
                 <w:rPr>
                   <w:rStyle w:val="Hyperlink"/>
@@ -1346,7 +1301,7 @@
             <w:pPr>
               <w:cnfStyle w:val="000000000000" w:firstRow="0" w:lastRow="0" w:firstColumn="0" w:lastColumn="0" w:oddVBand="0" w:evenVBand="0" w:oddHBand="0" w:evenHBand="0" w:firstRowFirstColumn="0" w:firstRowLastColumn="0" w:lastRowFirstColumn="0" w:lastRowLastColumn="0"/>
             </w:pPr>
-            <w:hyperlink r:id="rId20" w:history="1">
+            <w:hyperlink r:id="rId16" w:history="1">
               <w:r>
                 <w:rPr>
                   <w:rStyle w:val="Hyperlink"/>
@@ -1437,7 +1392,7 @@
             <w:pPr>
               <w:cnfStyle w:val="000000100000" w:firstRow="0" w:lastRow="0" w:firstColumn="0" w:lastColumn="0" w:oddVBand="0" w:evenVBand="0" w:oddHBand="1" w:evenHBand="0" w:firstRowFirstColumn="0" w:firstRowLastColumn="0" w:lastRowFirstColumn="0" w:lastRowLastColumn="0"/>
             </w:pPr>
-            <w:hyperlink r:id="rId21" w:history="1">
+            <w:hyperlink r:id="rId17" w:history="1">
               <w:r>
                 <w:rPr>
                   <w:rStyle w:val="Hyperlink"/>
@@ -1525,7 +1480,7 @@
             <w:pPr>
               <w:cnfStyle w:val="000000000000" w:firstRow="0" w:lastRow="0" w:firstColumn="0" w:lastColumn="0" w:oddVBand="0" w:evenVBand="0" w:oddHBand="0" w:evenHBand="0" w:firstRowFirstColumn="0" w:firstRowLastColumn="0" w:lastRowFirstColumn="0" w:lastRowLastColumn="0"/>
             </w:pPr>
-            <w:hyperlink r:id="rId22" w:history="1">
+            <w:hyperlink r:id="rId18" w:history="1">
               <w:r>
                 <w:rPr>
                   <w:rStyle w:val="Hyperlink"/>
@@ -1616,7 +1571,7 @@
             <w:pPr>
               <w:cnfStyle w:val="000000100000" w:firstRow="0" w:lastRow="0" w:firstColumn="0" w:lastColumn="0" w:oddVBand="0" w:evenVBand="0" w:oddHBand="1" w:evenHBand="0" w:firstRowFirstColumn="0" w:firstRowLastColumn="0" w:lastRowFirstColumn="0" w:lastRowLastColumn="0"/>
             </w:pPr>
-            <w:hyperlink r:id="rId23" w:history="1">
+            <w:hyperlink r:id="rId19" w:history="1">
               <w:r>
                 <w:rPr>
                   <w:rStyle w:val="Hyperlink"/>
@@ -1702,7 +1657,7 @@
             <w:pPr>
               <w:cnfStyle w:val="000000000000" w:firstRow="0" w:lastRow="0" w:firstColumn="0" w:lastColumn="0" w:oddVBand="0" w:evenVBand="0" w:oddHBand="0" w:evenHBand="0" w:firstRowFirstColumn="0" w:firstRowLastColumn="0" w:lastRowFirstColumn="0" w:lastRowLastColumn="0"/>
             </w:pPr>
-            <w:hyperlink r:id="rId24" w:history="1">
+            <w:hyperlink r:id="rId20" w:history="1">
               <w:r>
                 <w:rPr>
                   <w:rStyle w:val="Hyperlink"/>
@@ -1791,7 +1746,7 @@
             <w:pPr>
               <w:cnfStyle w:val="000000100000" w:firstRow="0" w:lastRow="0" w:firstColumn="0" w:lastColumn="0" w:oddVBand="0" w:evenVBand="0" w:oddHBand="1" w:evenHBand="0" w:firstRowFirstColumn="0" w:firstRowLastColumn="0" w:lastRowFirstColumn="0" w:lastRowLastColumn="0"/>
             </w:pPr>
-            <w:hyperlink r:id="rId25" w:history="1">
+            <w:hyperlink r:id="rId21" w:history="1">
               <w:r>
                 <w:rPr>
                   <w:rStyle w:val="Hyperlink"/>
@@ -1877,7 +1832,7 @@
             <w:pPr>
               <w:cnfStyle w:val="000000000000" w:firstRow="0" w:lastRow="0" w:firstColumn="0" w:lastColumn="0" w:oddVBand="0" w:evenVBand="0" w:oddHBand="0" w:evenHBand="0" w:firstRowFirstColumn="0" w:firstRowLastColumn="0" w:lastRowFirstColumn="0" w:lastRowLastColumn="0"/>
             </w:pPr>
-            <w:hyperlink r:id="rId26" w:history="1">
+            <w:hyperlink r:id="rId22" w:history="1">
               <w:r>
                 <w:rPr>
                   <w:rStyle w:val="Hyperlink"/>
@@ -1901,139 +1856,6 @@
     </w:sectPr>
   </w:body>
 </w:document>
-</file>
-
-<file path=word/comments.xml><?xml version="1.0" encoding="utf-8"?>
-<w:comments xmlns:wpc="http://schemas.microsoft.com/office/word/2010/wordprocessingCanvas" xmlns:cx="http://schemas.microsoft.com/office/drawing/2014/chartex" xmlns:cx1="http://schemas.microsoft.com/office/drawing/2015/9/8/chartex" xmlns:cx2="http://schemas.microsoft.com/office/drawing/2015/10/21/chartex" xmlns:cx3="http://schemas.microsoft.com/office/drawing/2016/5/9/chartex" xmlns:cx4="http://schemas.microsoft.com/office/drawing/2016/5/10/chartex" xmlns:cx5="http://schemas.microsoft.com/office/drawing/2016/5/11/chartex" xmlns:cx6="http://schemas.microsoft.com/office/drawing/2016/5/12/chartex" xmlns:cx7="http://schemas.microsoft.com/office/drawing/2016/5/13/chartex" xmlns:cx8="http://schemas.microsoft.com/office/drawing/2016/5/14/chartex" xmlns:mc="http://schemas.openxmlformats.org/markup-compatibility/2006" xmlns:aink="http://schemas.microsoft.com/office/drawing/2016/ink" xmlns:am3d="http://schemas.microsoft.com/office/drawing/2017/model3d" xmlns:o="urn:schemas-microsoft-com:office:office" xmlns:r="http://schemas.openxmlformats.org/officeDocument/2006/relationships" xmlns:m="http://schemas.openxmlformats.org/officeDocument/2006/math" xmlns:v="urn:schemas-microsoft-com:vml" xmlns:wp14="http://schemas.microsoft.com/office/word/2010/wordprocessingDrawing" xmlns:wp="http://schemas.openxmlformats.org/drawingml/2006/wordprocessingDrawing" xmlns:w10="urn:schemas-microsoft-com:office:word" xmlns:w="http://schemas.openxmlformats.org/wordprocessingml/2006/main" xmlns:w14="http://schemas.microsoft.com/office/word/2010/wordml" xmlns:w15="http://schemas.microsoft.com/office/word/2012/wordml" xmlns:w16cex="http://schemas.microsoft.com/office/word/2018/wordml/cex" xmlns:w16cid="http://schemas.microsoft.com/office/word/2016/wordml/cid" xmlns:w16="http://schemas.microsoft.com/office/word/2018/wordml" xmlns:w16se="http://schemas.microsoft.com/office/word/2015/wordml/symex" xmlns:wpg="http://schemas.microsoft.com/office/word/2010/wordprocessingGroup" xmlns:wpi="http://schemas.microsoft.com/office/word/2010/wordprocessingInk" xmlns:wne="http://schemas.microsoft.com/office/word/2006/wordml" xmlns:wps="http://schemas.microsoft.com/office/word/2010/wordprocessingShape" mc:Ignorable="w14 w15 w16se w16cid w16 w16cex wp14">
-  <w:comment w:id="3" w:author="Tiffany Cornwell" w:date="2020-10-22T11:31:00Z" w:initials="TC">
-    <w:p>
-      <w:pPr>
-        <w:pStyle w:val="CommentText"/>
-      </w:pPr>
-      <w:r>
-        <w:rPr>
-          <w:rStyle w:val="CommentReference"/>
-        </w:rPr>
-        <w:annotationRef/>
-      </w:r>
-      <w:r>
-        <w:t xml:space="preserve">This will force them to consider a portal </w:t>
-      </w:r>
-      <w:r>
-        <w:t>or a Project Oakdale app for anything involving consultants</w:t>
-      </w:r>
-    </w:p>
-  </w:comment>
-  <w:comment w:id="4" w:author="Tiffany Cornwell" w:date="2020-10-22T11:09:00Z" w:initials="TC">
-    <w:p>
-      <w:pPr>
-        <w:pStyle w:val="CommentText"/>
-      </w:pPr>
-      <w:r>
-        <w:rPr>
-          <w:rStyle w:val="CommentReference"/>
-        </w:rPr>
-        <w:annotationRef/>
-      </w:r>
-      <w:r>
-        <w:t>Portal</w:t>
-      </w:r>
-      <w:r>
-        <w:t xml:space="preserve"> </w:t>
-      </w:r>
-      <w:r>
-        <w:t>or Project Oakdale App</w:t>
-      </w:r>
-    </w:p>
-  </w:comment>
-  <w:comment w:id="5" w:author="Tiffany Cornwell" w:date="2020-10-22T11:09:00Z" w:initials="TC">
-    <w:p>
-      <w:pPr>
-        <w:pStyle w:val="CommentText"/>
-      </w:pPr>
-      <w:r>
-        <w:rPr>
-          <w:rStyle w:val="CommentReference"/>
-        </w:rPr>
-        <w:annotationRef/>
-      </w:r>
-      <w:r>
-        <w:t>CDS</w:t>
-      </w:r>
-      <w:r>
-        <w:t xml:space="preserve"> feeding into portal</w:t>
-      </w:r>
-      <w:r>
-        <w:t>. Dynamics for Sales, Dynamics for Customer Service, or a custom model driven app could all work with customization.</w:t>
-      </w:r>
-    </w:p>
-  </w:comment>
-  <w:comment w:id="6" w:author="Tiffany Cornwell" w:date="2020-10-22T11:11:00Z" w:initials="TC">
-    <w:p>
-      <w:pPr>
-        <w:pStyle w:val="CommentText"/>
-      </w:pPr>
-      <w:r>
-        <w:rPr>
-          <w:rStyle w:val="CommentReference"/>
-        </w:rPr>
-        <w:annotationRef/>
-      </w:r>
-      <w:r>
-        <w:t>This might be a good Project Oakdale canvas app</w:t>
-      </w:r>
-      <w:r>
-        <w:t xml:space="preserve">? </w:t>
-      </w:r>
-    </w:p>
-  </w:comment>
-  <w:comment w:id="7" w:author="Tiffany Cornwell" w:date="2020-10-22T11:10:00Z" w:initials="TC">
-    <w:p>
-      <w:pPr>
-        <w:pStyle w:val="CommentText"/>
-      </w:pPr>
-      <w:r>
-        <w:rPr>
-          <w:rStyle w:val="CommentReference"/>
-        </w:rPr>
-        <w:annotationRef/>
-      </w:r>
-      <w:r>
-        <w:t>Customer Service Dynamics App</w:t>
-      </w:r>
-    </w:p>
-  </w:comment>
-</w:comments>
-</file>
-
-<file path=word/commentsExtended.xml><?xml version="1.0" encoding="utf-8"?>
-<w15:commentsEx xmlns:wpc="http://schemas.microsoft.com/office/word/2010/wordprocessingCanvas" xmlns:cx="http://schemas.microsoft.com/office/drawing/2014/chartex" xmlns:cx1="http://schemas.microsoft.com/office/drawing/2015/9/8/chartex" xmlns:cx2="http://schemas.microsoft.com/office/drawing/2015/10/21/chartex" xmlns:cx3="http://schemas.microsoft.com/office/drawing/2016/5/9/chartex" xmlns:cx4="http://schemas.microsoft.com/office/drawing/2016/5/10/chartex" xmlns:cx5="http://schemas.microsoft.com/office/drawing/2016/5/11/chartex" xmlns:cx6="http://schemas.microsoft.com/office/drawing/2016/5/12/chartex" xmlns:cx7="http://schemas.microsoft.com/office/drawing/2016/5/13/chartex" xmlns:cx8="http://schemas.microsoft.com/office/drawing/2016/5/14/chartex" xmlns:mc="http://schemas.openxmlformats.org/markup-compatibility/2006" xmlns:aink="http://schemas.microsoft.com/office/drawing/2016/ink" xmlns:am3d="http://schemas.microsoft.com/office/drawing/2017/model3d" xmlns:o="urn:schemas-microsoft-com:office:office" xmlns:r="http://schemas.openxmlformats.org/officeDocument/2006/relationships" xmlns:m="http://schemas.openxmlformats.org/officeDocument/2006/math" xmlns:v="urn:schemas-microsoft-com:vml" xmlns:wp14="http://schemas.microsoft.com/office/word/2010/wordprocessingDrawing" xmlns:wp="http://schemas.openxmlformats.org/drawingml/2006/wordprocessingDrawing" xmlns:w10="urn:schemas-microsoft-com:office:word" xmlns:w="http://schemas.openxmlformats.org/wordprocessingml/2006/main" xmlns:w14="http://schemas.microsoft.com/office/word/2010/wordml" xmlns:w15="http://schemas.microsoft.com/office/word/2012/wordml" xmlns:w16cex="http://schemas.microsoft.com/office/word/2018/wordml/cex" xmlns:w16cid="http://schemas.microsoft.com/office/word/2016/wordml/cid" xmlns:w16="http://schemas.microsoft.com/office/word/2018/wordml" xmlns:w16se="http://schemas.microsoft.com/office/word/2015/wordml/symex" xmlns:wpg="http://schemas.microsoft.com/office/word/2010/wordprocessingGroup" xmlns:wpi="http://schemas.microsoft.com/office/word/2010/wordprocessingInk" xmlns:wne="http://schemas.microsoft.com/office/word/2006/wordml" xmlns:wps="http://schemas.microsoft.com/office/word/2010/wordprocessingShape" mc:Ignorable="w14 w15 w16se w16cid w16 w16cex wp14">
-  <w15:commentEx w15:paraId="10D094D7" w15:done="0"/>
-  <w15:commentEx w15:paraId="5826BBC1" w15:done="0"/>
-  <w15:commentEx w15:paraId="6B2ED89E" w15:done="0"/>
-  <w15:commentEx w15:paraId="38F9B026" w15:done="0"/>
-  <w15:commentEx w15:paraId="5F445831" w15:done="0"/>
-</w15:commentsEx>
-</file>
-
-<file path=word/commentsExtensible.xml><?xml version="1.0" encoding="utf-8"?>
-<w16cex:commentsExtensible xmlns:wpc="http://schemas.microsoft.com/office/word/2010/wordprocessingCanvas" xmlns:cx="http://schemas.microsoft.com/office/drawing/2014/chartex" xmlns:cx1="http://schemas.microsoft.com/office/drawing/2015/9/8/chartex" xmlns:cx2="http://schemas.microsoft.com/office/drawing/2015/10/21/chartex" xmlns:cx3="http://schemas.microsoft.com/office/drawing/2016/5/9/chartex" xmlns:cx4="http://schemas.microsoft.com/office/drawing/2016/5/10/chartex" xmlns:cx5="http://schemas.microsoft.com/office/drawing/2016/5/11/chartex" xmlns:cx6="http://schemas.microsoft.com/office/drawing/2016/5/12/chartex" xmlns:cx7="http://schemas.microsoft.com/office/drawing/2016/5/13/chartex" xmlns:cx8="http://schemas.microsoft.com/office/drawing/2016/5/14/chartex" xmlns:mc="http://schemas.openxmlformats.org/markup-compatibility/2006" xmlns:aink="http://schemas.microsoft.com/office/drawing/2016/ink" xmlns:am3d="http://schemas.microsoft.com/office/drawing/2017/model3d" xmlns:o="urn:schemas-microsoft-com:office:office" xmlns:r="http://schemas.openxmlformats.org/officeDocument/2006/relationships" xmlns:m="http://schemas.openxmlformats.org/officeDocument/2006/math" xmlns:v="urn:schemas-microsoft-com:vml" xmlns:wp14="http://schemas.microsoft.com/office/word/2010/wordprocessingDrawing" xmlns:wp="http://schemas.openxmlformats.org/drawingml/2006/wordprocessingDrawing" xmlns:w10="urn:schemas-microsoft-com:office:word" xmlns:w="http://schemas.openxmlformats.org/wordprocessingml/2006/main" xmlns:w14="http://schemas.microsoft.com/office/word/2010/wordml" xmlns:w15="http://schemas.microsoft.com/office/word/2012/wordml" xmlns:w16cex="http://schemas.microsoft.com/office/word/2018/wordml/cex" xmlns:w16cid="http://schemas.microsoft.com/office/word/2016/wordml/cid" xmlns:w16="http://schemas.microsoft.com/office/word/2018/wordml" xmlns:w16se="http://schemas.microsoft.com/office/word/2015/wordml/symex" xmlns:wpg="http://schemas.microsoft.com/office/word/2010/wordprocessingGroup" xmlns:wpi="http://schemas.microsoft.com/office/word/2010/wordprocessingInk" xmlns:wne="http://schemas.microsoft.com/office/word/2006/wordml" xmlns:wps="http://schemas.microsoft.com/office/word/2010/wordprocessingShape" mc:Ignorable="w14 w15 w16se w16cid w16 w16cex wp14">
-  <w16cex:commentExtensible w16cex:durableId="233BEC0B" w16cex:dateUtc="2020-10-22T16:31:00Z"/>
-  <w16cex:commentExtensible w16cex:durableId="233BE6EB" w16cex:dateUtc="2020-10-22T16:09:00Z"/>
-  <w16cex:commentExtensible w16cex:durableId="233BE706" w16cex:dateUtc="2020-10-22T16:09:00Z"/>
-  <w16cex:commentExtensible w16cex:durableId="233BE765" w16cex:dateUtc="2020-10-22T16:11:00Z"/>
-  <w16cex:commentExtensible w16cex:durableId="233BE71E" w16cex:dateUtc="2020-10-22T16:10:00Z"/>
-</w16cex:commentsExtensible>
-</file>
-
-<file path=word/commentsIds.xml><?xml version="1.0" encoding="utf-8"?>
-<w16cid:commentsIds xmlns:wpc="http://schemas.microsoft.com/office/word/2010/wordprocessingCanvas" xmlns:cx="http://schemas.microsoft.com/office/drawing/2014/chartex" xmlns:cx1="http://schemas.microsoft.com/office/drawing/2015/9/8/chartex" xmlns:cx2="http://schemas.microsoft.com/office/drawing/2015/10/21/chartex" xmlns:cx3="http://schemas.microsoft.com/office/drawing/2016/5/9/chartex" xmlns:cx4="http://schemas.microsoft.com/office/drawing/2016/5/10/chartex" xmlns:cx5="http://schemas.microsoft.com/office/drawing/2016/5/11/chartex" xmlns:cx6="http://schemas.microsoft.com/office/drawing/2016/5/12/chartex" xmlns:cx7="http://schemas.microsoft.com/office/drawing/2016/5/13/chartex" xmlns:cx8="http://schemas.microsoft.com/office/drawing/2016/5/14/chartex" xmlns:mc="http://schemas.openxmlformats.org/markup-compatibility/2006" xmlns:aink="http://schemas.microsoft.com/office/drawing/2016/ink" xmlns:am3d="http://schemas.microsoft.com/office/drawing/2017/model3d" xmlns:o="urn:schemas-microsoft-com:office:office" xmlns:r="http://schemas.openxmlformats.org/officeDocument/2006/relationships" xmlns:m="http://schemas.openxmlformats.org/officeDocument/2006/math" xmlns:v="urn:schemas-microsoft-com:vml" xmlns:wp14="http://schemas.microsoft.com/office/word/2010/wordprocessingDrawing" xmlns:wp="http://schemas.openxmlformats.org/drawingml/2006/wordprocessingDrawing" xmlns:w10="urn:schemas-microsoft-com:office:word" xmlns:w="http://schemas.openxmlformats.org/wordprocessingml/2006/main" xmlns:w14="http://schemas.microsoft.com/office/word/2010/wordml" xmlns:w15="http://schemas.microsoft.com/office/word/2012/wordml" xmlns:w16cex="http://schemas.microsoft.com/office/word/2018/wordml/cex" xmlns:w16cid="http://schemas.microsoft.com/office/word/2016/wordml/cid" xmlns:w16="http://schemas.microsoft.com/office/word/2018/wordml" xmlns:w16se="http://schemas.microsoft.com/office/word/2015/wordml/symex" xmlns:wpg="http://schemas.microsoft.com/office/word/2010/wordprocessingGroup" xmlns:wpi="http://schemas.microsoft.com/office/word/2010/wordprocessingInk" xmlns:wne="http://schemas.microsoft.com/office/word/2006/wordml" xmlns:wps="http://schemas.microsoft.com/office/word/2010/wordprocessingShape" mc:Ignorable="w14 w15 w16se w16cid w16 w16cex wp14">
-  <w16cid:commentId w16cid:paraId="10D094D7" w16cid:durableId="233BEC0B"/>
-  <w16cid:commentId w16cid:paraId="5826BBC1" w16cid:durableId="233BE6EB"/>
-  <w16cid:commentId w16cid:paraId="6B2ED89E" w16cid:durableId="233BE706"/>
-  <w16cid:commentId w16cid:paraId="38F9B026" w16cid:durableId="233BE765"/>
-  <w16cid:commentId w16cid:paraId="5F445831" w16cid:durableId="233BE71E"/>
-</w16cid:commentsIds>
 </file>
 
 <file path=word/endnotes.xml><?xml version="1.0" encoding="utf-8"?>
@@ -2876,14 +2698,6 @@
     <w:abstractNumId w:val="4"/>
   </w:num>
 </w:numbering>
-</file>
-
-<file path=word/people.xml><?xml version="1.0" encoding="utf-8"?>
-<w15:people xmlns:wpc="http://schemas.microsoft.com/office/word/2010/wordprocessingCanvas" xmlns:cx="http://schemas.microsoft.com/office/drawing/2014/chartex" xmlns:cx1="http://schemas.microsoft.com/office/drawing/2015/9/8/chartex" xmlns:cx2="http://schemas.microsoft.com/office/drawing/2015/10/21/chartex" xmlns:cx3="http://schemas.microsoft.com/office/drawing/2016/5/9/chartex" xmlns:cx4="http://schemas.microsoft.com/office/drawing/2016/5/10/chartex" xmlns:cx5="http://schemas.microsoft.com/office/drawing/2016/5/11/chartex" xmlns:cx6="http://schemas.microsoft.com/office/drawing/2016/5/12/chartex" xmlns:cx7="http://schemas.microsoft.com/office/drawing/2016/5/13/chartex" xmlns:cx8="http://schemas.microsoft.com/office/drawing/2016/5/14/chartex" xmlns:mc="http://schemas.openxmlformats.org/markup-compatibility/2006" xmlns:aink="http://schemas.microsoft.com/office/drawing/2016/ink" xmlns:am3d="http://schemas.microsoft.com/office/drawing/2017/model3d" xmlns:o="urn:schemas-microsoft-com:office:office" xmlns:r="http://schemas.openxmlformats.org/officeDocument/2006/relationships" xmlns:m="http://schemas.openxmlformats.org/officeDocument/2006/math" xmlns:v="urn:schemas-microsoft-com:vml" xmlns:wp14="http://schemas.microsoft.com/office/word/2010/wordprocessingDrawing" xmlns:wp="http://schemas.openxmlformats.org/drawingml/2006/wordprocessingDrawing" xmlns:w10="urn:schemas-microsoft-com:office:word" xmlns:w="http://schemas.openxmlformats.org/wordprocessingml/2006/main" xmlns:w14="http://schemas.microsoft.com/office/word/2010/wordml" xmlns:w15="http://schemas.microsoft.com/office/word/2012/wordml" xmlns:w16cex="http://schemas.microsoft.com/office/word/2018/wordml/cex" xmlns:w16cid="http://schemas.microsoft.com/office/word/2016/wordml/cid" xmlns:w16="http://schemas.microsoft.com/office/word/2018/wordml" xmlns:w16se="http://schemas.microsoft.com/office/word/2015/wordml/symex" xmlns:wpg="http://schemas.microsoft.com/office/word/2010/wordprocessingGroup" xmlns:wpi="http://schemas.microsoft.com/office/word/2010/wordprocessingInk" xmlns:wne="http://schemas.microsoft.com/office/word/2006/wordml" xmlns:wps="http://schemas.microsoft.com/office/word/2010/wordprocessingShape" mc:Ignorable="w14 w15 w16se w16cid w16 w16cex wp14">
-  <w15:person w15:author="Tiffany Cornwell">
-    <w15:presenceInfo w15:providerId="None" w15:userId="Tiffany Cornwell"/>
-  </w15:person>
-</w15:people>
 </file>
 
 <file path=word/styles.xml><?xml version="1.0" encoding="utf-8"?>
@@ -4030,17 +3844,6 @@
 </file>
 
 <file path=customXml/item1.xml><?xml version="1.0" encoding="utf-8"?>
-<p:properties xmlns:p="http://schemas.microsoft.com/office/2006/metadata/properties" xmlns:xsi="http://www.w3.org/2001/XMLSchema-instance" xmlns:pc="http://schemas.microsoft.com/office/infopath/2007/PartnerControls">
-  <documentManagement>
-    <TaxKeywordTaxHTField xmlns="5e61d7ec-ee79-4d2a-96db-0a042ada2802">
-      <Terms xmlns="http://schemas.microsoft.com/office/infopath/2007/PartnerControls"/>
-    </TaxKeywordTaxHTField>
-    <TaxCatchAll xmlns="5e61d7ec-ee79-4d2a-96db-0a042ada2802"/>
-  </documentManagement>
-</p:properties>
-</file>
-
-<file path=customXml/item2.xml><?xml version="1.0" encoding="utf-8"?>
 <ct:contentTypeSchema xmlns:ct="http://schemas.microsoft.com/office/2006/metadata/contentType" xmlns:ma="http://schemas.microsoft.com/office/2006/metadata/properties/metaAttributes" ct:_="" ma:_="" ma:contentTypeName="Document" ma:contentTypeID="0x0101005E50849A0EEA244CBEF3B9DF97E55DB2" ma:contentTypeVersion="14" ma:contentTypeDescription="Create a new document." ma:contentTypeScope="" ma:versionID="7d6dd65dcc6a989b2348a168deef1348">
   <xsd:schema xmlns:xsd="http://www.w3.org/2001/XMLSchema" xmlns:xs="http://www.w3.org/2001/XMLSchema" xmlns:p="http://schemas.microsoft.com/office/2006/metadata/properties" xmlns:ns2="96f27530-584c-45fc-b8fc-3dd7fe54b1af" xmlns:ns3="3c207c4d-e230-4c14-8dde-54e95109de07" xmlns:ns4="5e61d7ec-ee79-4d2a-96db-0a042ada2802" targetNamespace="http://schemas.microsoft.com/office/2006/metadata/properties" ma:root="true" ma:fieldsID="d08f62b5df751bdb518eeac1bf5c9a5b" ns2:_="" ns3:_="" ns4:_="">
     <xsd:import namespace="96f27530-584c-45fc-b8fc-3dd7fe54b1af"/>
@@ -4276,7 +4079,22 @@
 </ct:contentTypeSchema>
 </file>
 
+<file path=customXml/item2.xml><?xml version="1.0" encoding="utf-8"?>
+<p:properties xmlns:p="http://schemas.microsoft.com/office/2006/metadata/properties" xmlns:xsi="http://www.w3.org/2001/XMLSchema-instance" xmlns:pc="http://schemas.microsoft.com/office/infopath/2007/PartnerControls">
+  <documentManagement>
+    <TaxKeywordTaxHTField xmlns="5e61d7ec-ee79-4d2a-96db-0a042ada2802">
+      <Terms xmlns="http://schemas.microsoft.com/office/infopath/2007/PartnerControls"/>
+    </TaxKeywordTaxHTField>
+    <TaxCatchAll xmlns="5e61d7ec-ee79-4d2a-96db-0a042ada2802"/>
+  </documentManagement>
+</p:properties>
+</file>
+
 <file path=customXml/item3.xml><?xml version="1.0" encoding="utf-8"?>
+<b:Sources xmlns:b="http://schemas.openxmlformats.org/officeDocument/2006/bibliography" xmlns="http://schemas.openxmlformats.org/officeDocument/2006/bibliography" SelectedStyle="/APASixthEditionOfficeOnline.xsl" StyleName="APA" Version="6"/>
+</file>
+
+<file path=customXml/item4.xml><?xml version="1.0" encoding="utf-8"?>
 <?mso-contentType ?>
 <FormTemplates xmlns="http://schemas.microsoft.com/sharepoint/v3/contenttype/forms">
   <Display>DocumentLibraryForm</Display>
@@ -4285,21 +4103,7 @@
 </FormTemplates>
 </file>
 
-<file path=customXml/item4.xml><?xml version="1.0" encoding="utf-8"?>
-<b:Sources xmlns:b="http://schemas.openxmlformats.org/officeDocument/2006/bibliography" xmlns="http://schemas.openxmlformats.org/officeDocument/2006/bibliography" SelectedStyle="/APASixthEditionOfficeOnline.xsl" StyleName="APA" Version="6"/>
-</file>
-
 <file path=customXml/itemProps1.xml><?xml version="1.0" encoding="utf-8"?>
-<ds:datastoreItem xmlns:ds="http://schemas.openxmlformats.org/officeDocument/2006/customXml" ds:itemID="{3B8BF52A-4FF4-4013-9EBC-3866C2573A6A}">
-  <ds:schemaRefs>
-    <ds:schemaRef ds:uri="http://schemas.microsoft.com/office/2006/metadata/properties"/>
-    <ds:schemaRef ds:uri="http://schemas.microsoft.com/office/infopath/2007/PartnerControls"/>
-    <ds:schemaRef ds:uri="5e61d7ec-ee79-4d2a-96db-0a042ada2802"/>
-  </ds:schemaRefs>
-</ds:datastoreItem>
-</file>
-
-<file path=customXml/itemProps2.xml><?xml version="1.0" encoding="utf-8"?>
 <ds:datastoreItem xmlns:ds="http://schemas.openxmlformats.org/officeDocument/2006/customXml" ds:itemID="{1B0D3DEE-4BB8-4A77-AD73-CB51F38B2E80}">
   <ds:schemaRefs>
     <ds:schemaRef ds:uri="http://schemas.microsoft.com/office/2006/metadata/contentType"/>
@@ -4319,18 +4123,28 @@
 </ds:datastoreItem>
 </file>
 
+<file path=customXml/itemProps2.xml><?xml version="1.0" encoding="utf-8"?>
+<ds:datastoreItem xmlns:ds="http://schemas.openxmlformats.org/officeDocument/2006/customXml" ds:itemID="{3B8BF52A-4FF4-4013-9EBC-3866C2573A6A}">
+  <ds:schemaRefs>
+    <ds:schemaRef ds:uri="http://schemas.microsoft.com/office/2006/metadata/properties"/>
+    <ds:schemaRef ds:uri="http://schemas.microsoft.com/office/infopath/2007/PartnerControls"/>
+    <ds:schemaRef ds:uri="5e61d7ec-ee79-4d2a-96db-0a042ada2802"/>
+  </ds:schemaRefs>
+</ds:datastoreItem>
+</file>
+
 <file path=customXml/itemProps3.xml><?xml version="1.0" encoding="utf-8"?>
+<ds:datastoreItem xmlns:ds="http://schemas.openxmlformats.org/officeDocument/2006/customXml" ds:itemID="{FE308A3B-B98D-1D4A-8F31-7F12E981964E}">
+  <ds:schemaRefs>
+    <ds:schemaRef ds:uri="http://schemas.openxmlformats.org/officeDocument/2006/bibliography"/>
+  </ds:schemaRefs>
+</ds:datastoreItem>
+</file>
+
+<file path=customXml/itemProps4.xml><?xml version="1.0" encoding="utf-8"?>
 <ds:datastoreItem xmlns:ds="http://schemas.openxmlformats.org/officeDocument/2006/customXml" ds:itemID="{321479D1-3D53-452B-9E4E-5A426199ED27}">
   <ds:schemaRefs>
     <ds:schemaRef ds:uri="http://schemas.microsoft.com/sharepoint/v3/contenttype/forms"/>
   </ds:schemaRefs>
 </ds:datastoreItem>
-</file>
-
-<file path=customXml/itemProps4.xml><?xml version="1.0" encoding="utf-8"?>
-<ds:datastoreItem xmlns:ds="http://schemas.openxmlformats.org/officeDocument/2006/customXml" ds:itemID="{FE308A3B-B98D-1D4A-8F31-7F12E981964E}">
-  <ds:schemaRefs>
-    <ds:schemaRef ds:uri="http://schemas.openxmlformats.org/officeDocument/2006/bibliography"/>
-  </ds:schemaRefs>
-</ds:datastoreItem>
 </file>
</xml_diff>

<commit_message>
updates to day 4
</commit_message>
<xml_diff>
--- a/bizapps/day-4/02 - Team Challenge - Day 4 - Modern Workplace Apps .docx
+++ b/bizapps/day-4/02 - Team Challenge - Day 4 - Modern Workplace Apps .docx
@@ -2,6 +2,11 @@
 <file path=word/document.xml><?xml version="1.0" encoding="utf-8"?>
 <w:document xmlns:wpc="http://schemas.microsoft.com/office/word/2010/wordprocessingCanvas" xmlns:cx="http://schemas.microsoft.com/office/drawing/2014/chartex" xmlns:cx1="http://schemas.microsoft.com/office/drawing/2015/9/8/chartex" xmlns:cx2="http://schemas.microsoft.com/office/drawing/2015/10/21/chartex" xmlns:cx3="http://schemas.microsoft.com/office/drawing/2016/5/9/chartex" xmlns:cx4="http://schemas.microsoft.com/office/drawing/2016/5/10/chartex" xmlns:cx5="http://schemas.microsoft.com/office/drawing/2016/5/11/chartex" xmlns:cx6="http://schemas.microsoft.com/office/drawing/2016/5/12/chartex" xmlns:cx7="http://schemas.microsoft.com/office/drawing/2016/5/13/chartex" xmlns:cx8="http://schemas.microsoft.com/office/drawing/2016/5/14/chartex" xmlns:mc="http://schemas.openxmlformats.org/markup-compatibility/2006" xmlns:aink="http://schemas.microsoft.com/office/drawing/2016/ink" xmlns:am3d="http://schemas.microsoft.com/office/drawing/2017/model3d" xmlns:o="urn:schemas-microsoft-com:office:office" xmlns:r="http://schemas.openxmlformats.org/officeDocument/2006/relationships" xmlns:m="http://schemas.openxmlformats.org/officeDocument/2006/math" xmlns:v="urn:schemas-microsoft-com:vml" xmlns:wp14="http://schemas.microsoft.com/office/word/2010/wordprocessingDrawing" xmlns:wp="http://schemas.openxmlformats.org/drawingml/2006/wordprocessingDrawing" xmlns:w10="urn:schemas-microsoft-com:office:word" xmlns:w="http://schemas.openxmlformats.org/wordprocessingml/2006/main" xmlns:w14="http://schemas.microsoft.com/office/word/2010/wordml" xmlns:w15="http://schemas.microsoft.com/office/word/2012/wordml" xmlns:w16cex="http://schemas.microsoft.com/office/word/2018/wordml/cex" xmlns:w16cid="http://schemas.microsoft.com/office/word/2016/wordml/cid" xmlns:w16="http://schemas.microsoft.com/office/word/2018/wordml" xmlns:w16se="http://schemas.microsoft.com/office/word/2015/wordml/symex" xmlns:wpg="http://schemas.microsoft.com/office/word/2010/wordprocessingGroup" xmlns:wpi="http://schemas.microsoft.com/office/word/2010/wordprocessingInk" xmlns:wne="http://schemas.microsoft.com/office/word/2006/wordml" xmlns:wps="http://schemas.microsoft.com/office/word/2010/wordprocessingShape" mc:Ignorable="w14 w15 w16se w16cid w16 w16cex wp14">
   <w:body>
+    <w:p>
+      <w:pPr>
+        <w:pStyle w:val="Title"/>
+      </w:pPr>
+    </w:p>
     <w:p>
       <w:pPr>
         <w:pStyle w:val="Title"/>
@@ -431,16 +436,10 @@
         </w:numPr>
       </w:pPr>
       <w:r>
-        <w:t xml:space="preserve">Product orders must not just be </w:t>
-      </w:r>
-      <w:r>
-        <w:t>placed but</w:t>
-      </w:r>
-      <w:r>
-        <w:t xml:space="preserve"> have automation along with i</w:t>
-      </w:r>
-      <w:r>
-        <w:t>t. The customer must be able to select from their existing customers, verify payment info has been selected, and check existing quantities and provide a shipping estimate of when it would arrive (assuming this information exists in a product database that is accessible from Microsoft 365 cloud services)</w:t>
+        <w:t>Currently the database of current and prospective customers lives in an on-premises SQL database that has reached the end of its life. The new solution must live entirely in the cloud.</w:t>
+      </w:r>
+      <w:r>
+        <w:t xml:space="preserve"> This list of customers will also be the list a consultant can select from when placing a new order.</w:t>
       </w:r>
     </w:p>
     <w:p>
@@ -452,10 +451,19 @@
         </w:numPr>
       </w:pPr>
       <w:r>
-        <w:t>Currently the database of current and prospective customers lives in an on-premises SQL database that has reached the end of its life. The new solution must live entirely in the cloud.</w:t>
-      </w:r>
-      <w:r>
-        <w:t xml:space="preserve"> This list of customers will also be the list a consultant can select from when placing a new order.</w:t>
+        <w:t>Consultants need to order marketing material for their own use. There should be a form to request the material with a</w:t>
+      </w:r>
+      <w:r>
+        <w:t xml:space="preserve"> workflow associated with it. </w:t>
+      </w:r>
+      <w:r>
+        <w:t>As the material may need things like address, times, dates, etc. for certain flyers or post cards, consultants should be prompted for th</w:t>
+      </w:r>
+      <w:r>
+        <w:t>is</w:t>
+      </w:r>
+      <w:r>
+        <w:t xml:space="preserve"> information required based on the marketing material requested.</w:t>
       </w:r>
     </w:p>
     <w:p>
@@ -467,18 +475,19 @@
         </w:numPr>
       </w:pPr>
       <w:r>
-        <w:t xml:space="preserve">Marketing material is </w:t>
-      </w:r>
-      <w:proofErr w:type="gramStart"/>
-      <w:r>
-        <w:t>similar to</w:t>
-      </w:r>
-      <w:proofErr w:type="gramEnd"/>
-      <w:r>
-        <w:t xml:space="preserve"> product orders in that there is a workflow associated with it. </w:t>
-      </w:r>
-      <w:r>
-        <w:t>As the material may need things like address, times, dates, etc. for certain flyers or post cards, consultants should be prompted for the information required based on the marketing material requested.</w:t>
+        <w:t>Employees should be able to perform an</w:t>
+      </w:r>
+      <w:r>
+        <w:t>y</w:t>
+      </w:r>
+      <w:r>
+        <w:t xml:space="preserve"> of these activities from a computer</w:t>
+      </w:r>
+      <w:r>
+        <w:t xml:space="preserve"> or a</w:t>
+      </w:r>
+      <w:r>
+        <w:t xml:space="preserve"> mobile device.</w:t>
       </w:r>
     </w:p>
     <w:p>
@@ -490,13 +499,10 @@
         </w:numPr>
       </w:pPr>
       <w:r>
-        <w:t>Employees should be able to perform and of these activities from a computer</w:t>
-      </w:r>
-      <w:r>
-        <w:t xml:space="preserve"> or a</w:t>
-      </w:r>
-      <w:r>
-        <w:t xml:space="preserve"> mobile device.</w:t>
+        <w:t>Order business card</w:t>
+      </w:r>
+      <w:r>
+        <w:t>s should be a simple process of specifying the quantity. Business cards are standard and will pull from the consultant’s information on file with B4U. However, this information should be displayed to the consultant before ordering and provide a way for them to update the information.</w:t>
       </w:r>
     </w:p>
     <w:p>
@@ -508,10 +514,19 @@
         </w:numPr>
       </w:pPr>
       <w:r>
-        <w:t>Order business card</w:t>
-      </w:r>
-      <w:r>
-        <w:t>s should be a simple process of specifying the quantity. Business cards are standard and will pull from the consultant’s information on file with B4U. However, this information should be displayed to the consultant before ordering and provide a way for them to update the information.</w:t>
+        <w:t xml:space="preserve">The catalog of available products should provide a way for consultants to be able to </w:t>
+      </w:r>
+      <w:r>
+        <w:t xml:space="preserve">search for products based on variety of metadata such as the actual name, similar products of competitors, purpose of the product, possible side effects, and other key information. One a product is pulled up, a consultant should be able to </w:t>
+      </w:r>
+      <w:r>
+        <w:t xml:space="preserve">download </w:t>
+      </w:r>
+      <w:r>
+        <w:t>information sheets</w:t>
+      </w:r>
+      <w:r>
+        <w:t xml:space="preserve"> containing information such as ingredients in the product, usage instructions, marketing information, etc.</w:t>
       </w:r>
     </w:p>
     <w:p>
@@ -524,19 +539,28 @@
       </w:pPr>
       <w:r>
         <w:lastRenderedPageBreak/>
-        <w:t xml:space="preserve">The catalog of available products should provide a way for consultants to be able to </w:t>
-      </w:r>
-      <w:r>
-        <w:t xml:space="preserve">search for products based on variety of metadata such as the actual name, similar products of competitors, purpose of the product, possible side effects, and other key information. One a product is pulled up, a consultant should be able to </w:t>
-      </w:r>
-      <w:r>
-        <w:t xml:space="preserve">download </w:t>
-      </w:r>
-      <w:r>
-        <w:t>information sheets</w:t>
-      </w:r>
-      <w:r>
-        <w:t xml:space="preserve"> containing information such as ingredients in the product, usage instructions, marketing information, etc.</w:t>
+        <w:t>Support</w:t>
+      </w:r>
+      <w:r>
+        <w:t xml:space="preserve"> should be multifaceted. Currently users just open a ticket and don’t have access to view any current knowledgebase articles. Searching common questions</w:t>
+      </w:r>
+      <w:r>
+        <w:t xml:space="preserve"> and providing answers</w:t>
+      </w:r>
+      <w:r>
+        <w:t xml:space="preserve"> should be </w:t>
+      </w:r>
+      <w:r>
+        <w:t>an</w:t>
+      </w:r>
+      <w:r>
+        <w:t xml:space="preserve"> aspect of support with this document. Chat, support ticket/form, and voice should also still be available within the same interface for </w:t>
+      </w:r>
+      <w:r>
+        <w:t>consultants</w:t>
+      </w:r>
+      <w:r>
+        <w:t xml:space="preserve"> requesting support.</w:t>
       </w:r>
     </w:p>
     <w:p>
@@ -548,28 +572,7 @@
         </w:numPr>
       </w:pPr>
       <w:r>
-        <w:t>Support</w:t>
-      </w:r>
-      <w:r>
-        <w:t xml:space="preserve"> should be multifaceted. Currently users just open a ticket and don’t have access to view any current knowledgebase articles. Searching common questions</w:t>
-      </w:r>
-      <w:r>
-        <w:t xml:space="preserve"> and providing answers</w:t>
-      </w:r>
-      <w:r>
-        <w:t xml:space="preserve"> should be </w:t>
-      </w:r>
-      <w:r>
-        <w:t>an</w:t>
-      </w:r>
-      <w:r>
-        <w:t xml:space="preserve"> aspect of support with this document. Chat, support ticket/form, and voice should also still be available within the same interface for </w:t>
-      </w:r>
-      <w:r>
-        <w:t>consultants</w:t>
-      </w:r>
-      <w:r>
-        <w:t xml:space="preserve"> requesting support.</w:t>
+        <w:t xml:space="preserve">Due to the number of consultants vs. the number of employees, there should be some level of “blockers” in customer service prior to directly contacting a customer service employee. </w:t>
       </w:r>
     </w:p>
     <w:p>
@@ -581,7 +584,25 @@
         </w:numPr>
       </w:pPr>
       <w:r>
-        <w:t xml:space="preserve">Due to the number of consultants vs. the number of employees, there should be some level of “blockers” in customer service prior to directly contacting a customer service employee. </w:t>
+        <w:t xml:space="preserve">Provide </w:t>
+      </w:r>
+      <w:r>
+        <w:t xml:space="preserve">the ability for B4U to </w:t>
+      </w:r>
+      <w:r>
+        <w:t>share news an</w:t>
+      </w:r>
+      <w:r>
+        <w:t>d</w:t>
+      </w:r>
+      <w:r>
+        <w:t xml:space="preserve"> announcements </w:t>
+      </w:r>
+      <w:r>
+        <w:t>with consultants</w:t>
+      </w:r>
+      <w:r>
+        <w:t>. This way B4U can post announcements about new products, training opportunities, upcoming events, or other information they may need to share with all consultants.</w:t>
       </w:r>
     </w:p>
     <w:p>
@@ -593,25 +614,22 @@
         </w:numPr>
       </w:pPr>
       <w:r>
-        <w:t xml:space="preserve">Provide </w:t>
-      </w:r>
-      <w:r>
-        <w:t xml:space="preserve">the ability for B4U to </w:t>
-      </w:r>
-      <w:r>
-        <w:t>share news an</w:t>
-      </w:r>
-      <w:r>
-        <w:t>d</w:t>
-      </w:r>
-      <w:r>
-        <w:t xml:space="preserve"> announcements </w:t>
-      </w:r>
-      <w:r>
-        <w:t>with consultants</w:t>
-      </w:r>
-      <w:r>
-        <w:t>. This way B4U can post announcements about new products, training opportunities, upcoming events, or other information they may need to share with all consultants.</w:t>
+        <w:t xml:space="preserve">Enable consultants to browse through a library of </w:t>
+      </w:r>
+      <w:r>
+        <w:t>videos provided by B4U</w:t>
+      </w:r>
+      <w:r>
+        <w:t xml:space="preserve">. These could be training videos on new products, </w:t>
+      </w:r>
+      <w:r>
+        <w:t>education around sales techni</w:t>
+      </w:r>
+      <w:r>
+        <w:t>qu</w:t>
+      </w:r>
+      <w:r>
+        <w:t>es or even recorded meetings.</w:t>
       </w:r>
     </w:p>
     <w:p>
@@ -623,22 +641,13 @@
         </w:numPr>
       </w:pPr>
       <w:r>
-        <w:t xml:space="preserve">Enable consultants to browse through a library of </w:t>
-      </w:r>
-      <w:r>
-        <w:t>videos provided by B4U</w:t>
-      </w:r>
-      <w:r>
-        <w:t xml:space="preserve">. These could be training videos on new products, </w:t>
-      </w:r>
-      <w:r>
-        <w:t>education around sales techni</w:t>
-      </w:r>
-      <w:r>
-        <w:t>qu</w:t>
-      </w:r>
-      <w:r>
-        <w:t>es or even recorded meetings.</w:t>
+        <w:t xml:space="preserve">Consultants should have a single location to access to be able to </w:t>
+      </w:r>
+      <w:r>
+        <w:t>perform all activities</w:t>
+      </w:r>
+      <w:r>
+        <w:t>. Accessing all the appropriate information should be as simple as possible for consultants so they can focus their time on selling products, not figuring how to access everything they need access to.</w:t>
       </w:r>
     </w:p>
     <w:p>
@@ -650,13 +659,49 @@
         </w:numPr>
       </w:pPr>
       <w:r>
-        <w:t xml:space="preserve">Consultants should have a single location to access to be able to </w:t>
-      </w:r>
-      <w:r>
-        <w:t>perform all activities</w:t>
-      </w:r>
-      <w:r>
-        <w:t>. Accessing all the appropriate information should be as simple as possible for consultants so they can focus their time on selling products, not figuring how to access everything they need access to.</w:t>
+        <w:t>B4U wants a way to report on how well Microsoft 365 is being adopted across the organization</w:t>
+      </w:r>
+    </w:p>
+    <w:p>
+      <w:pPr>
+        <w:pStyle w:val="ListParagraph"/>
+        <w:numPr>
+          <w:ilvl w:val="0"/>
+          <w:numId w:val="5"/>
+        </w:numPr>
+      </w:pPr>
+      <w:r>
+        <w:t xml:space="preserve">B4U would like to use SharePoint for </w:t>
+      </w:r>
+      <w:r>
+        <w:t>all</w:t>
+      </w:r>
+      <w:r>
+        <w:t xml:space="preserve"> their document storage connected across Microsoft 365</w:t>
+      </w:r>
+    </w:p>
+    <w:p>
+      <w:pPr>
+        <w:pStyle w:val="ListParagraph"/>
+        <w:numPr>
+          <w:ilvl w:val="0"/>
+          <w:numId w:val="5"/>
+        </w:numPr>
+      </w:pPr>
+      <w:r>
+        <w:t>There should be a dashboard tracking marketing material and business card orders. The dashboard should be displayed in location only accessible by specified users.</w:t>
+      </w:r>
+    </w:p>
+    <w:p>
+      <w:pPr>
+        <w:pStyle w:val="ListParagraph"/>
+        <w:numPr>
+          <w:ilvl w:val="0"/>
+          <w:numId w:val="5"/>
+        </w:numPr>
+      </w:pPr>
+      <w:r>
+        <w:t>As support cases come in and are tracked, B4U would like a dashboard showing real-time analytics on case progression.</w:t>
       </w:r>
     </w:p>
     <w:p/>
@@ -868,6 +913,7 @@
                 <w:rFonts w:cs="Segoe UI"/>
                 <w:color w:val="3B3838"/>
               </w:rPr>
+              <w:lastRenderedPageBreak/>
               <w:t>Product Page</w:t>
             </w:r>
           </w:p>
@@ -948,7 +994,6 @@
                 <w:rFonts w:cs="Segoe UI"/>
                 <w:color w:val="3B3838"/>
               </w:rPr>
-              <w:lastRenderedPageBreak/>
               <w:t>Documentation</w:t>
             </w:r>
           </w:p>
@@ -3832,6 +3877,10 @@
 </file>
 
 <file path=customXml/item1.xml><?xml version="1.0" encoding="utf-8"?>
+<b:Sources xmlns:b="http://schemas.openxmlformats.org/officeDocument/2006/bibliography" xmlns="http://schemas.openxmlformats.org/officeDocument/2006/bibliography" SelectedStyle="/APASixthEditionOfficeOnline.xsl" StyleName="APA" Version="6"/>
+</file>
+
+<file path=customXml/item2.xml><?xml version="1.0" encoding="utf-8"?>
 <?mso-contentType ?>
 <FormTemplates xmlns="http://schemas.microsoft.com/sharepoint/v3/contenttype/forms">
   <Display>DocumentLibraryForm</Display>
@@ -3840,22 +3889,7 @@
 </FormTemplates>
 </file>
 
-<file path=customXml/item2.xml><?xml version="1.0" encoding="utf-8"?>
-<b:Sources xmlns:b="http://schemas.openxmlformats.org/officeDocument/2006/bibliography" xmlns="http://schemas.openxmlformats.org/officeDocument/2006/bibliography" SelectedStyle="/APASixthEditionOfficeOnline.xsl" StyleName="APA" Version="6"/>
-</file>
-
 <file path=customXml/item3.xml><?xml version="1.0" encoding="utf-8"?>
-<p:properties xmlns:p="http://schemas.microsoft.com/office/2006/metadata/properties" xmlns:xsi="http://www.w3.org/2001/XMLSchema-instance" xmlns:pc="http://schemas.microsoft.com/office/infopath/2007/PartnerControls">
-  <documentManagement>
-    <TaxKeywordTaxHTField xmlns="5e61d7ec-ee79-4d2a-96db-0a042ada2802">
-      <Terms xmlns="http://schemas.microsoft.com/office/infopath/2007/PartnerControls"/>
-    </TaxKeywordTaxHTField>
-    <TaxCatchAll xmlns="5e61d7ec-ee79-4d2a-96db-0a042ada2802"/>
-  </documentManagement>
-</p:properties>
-</file>
-
-<file path=customXml/item4.xml><?xml version="1.0" encoding="utf-8"?>
 <ct:contentTypeSchema xmlns:ct="http://schemas.microsoft.com/office/2006/metadata/contentType" xmlns:ma="http://schemas.microsoft.com/office/2006/metadata/properties/metaAttributes" ct:_="" ma:_="" ma:contentTypeName="Document" ma:contentTypeID="0x0101005E50849A0EEA244CBEF3B9DF97E55DB2" ma:contentTypeVersion="14" ma:contentTypeDescription="Create a new document." ma:contentTypeScope="" ma:versionID="7d6dd65dcc6a989b2348a168deef1348">
   <xsd:schema xmlns:xsd="http://www.w3.org/2001/XMLSchema" xmlns:xs="http://www.w3.org/2001/XMLSchema" xmlns:p="http://schemas.microsoft.com/office/2006/metadata/properties" xmlns:ns2="96f27530-584c-45fc-b8fc-3dd7fe54b1af" xmlns:ns3="3c207c4d-e230-4c14-8dde-54e95109de07" xmlns:ns4="5e61d7ec-ee79-4d2a-96db-0a042ada2802" targetNamespace="http://schemas.microsoft.com/office/2006/metadata/properties" ma:root="true" ma:fieldsID="d08f62b5df751bdb518eeac1bf5c9a5b" ns2:_="" ns3:_="" ns4:_="">
     <xsd:import namespace="96f27530-584c-45fc-b8fc-3dd7fe54b1af"/>
@@ -4091,7 +4125,26 @@
 </ct:contentTypeSchema>
 </file>
 
+<file path=customXml/item4.xml><?xml version="1.0" encoding="utf-8"?>
+<p:properties xmlns:p="http://schemas.microsoft.com/office/2006/metadata/properties" xmlns:xsi="http://www.w3.org/2001/XMLSchema-instance" xmlns:pc="http://schemas.microsoft.com/office/infopath/2007/PartnerControls">
+  <documentManagement>
+    <TaxKeywordTaxHTField xmlns="5e61d7ec-ee79-4d2a-96db-0a042ada2802">
+      <Terms xmlns="http://schemas.microsoft.com/office/infopath/2007/PartnerControls"/>
+    </TaxKeywordTaxHTField>
+    <TaxCatchAll xmlns="5e61d7ec-ee79-4d2a-96db-0a042ada2802"/>
+  </documentManagement>
+</p:properties>
+</file>
+
 <file path=customXml/itemProps1.xml><?xml version="1.0" encoding="utf-8"?>
+<ds:datastoreItem xmlns:ds="http://schemas.openxmlformats.org/officeDocument/2006/customXml" ds:itemID="{FE308A3B-B98D-1D4A-8F31-7F12E981964E}">
+  <ds:schemaRefs>
+    <ds:schemaRef ds:uri="http://schemas.openxmlformats.org/officeDocument/2006/bibliography"/>
+  </ds:schemaRefs>
+</ds:datastoreItem>
+</file>
+
+<file path=customXml/itemProps2.xml><?xml version="1.0" encoding="utf-8"?>
 <ds:datastoreItem xmlns:ds="http://schemas.openxmlformats.org/officeDocument/2006/customXml" ds:itemID="{321479D1-3D53-452B-9E4E-5A426199ED27}">
   <ds:schemaRefs>
     <ds:schemaRef ds:uri="http://schemas.microsoft.com/sharepoint/v3/contenttype/forms"/>
@@ -4099,25 +4152,7 @@
 </ds:datastoreItem>
 </file>
 
-<file path=customXml/itemProps2.xml><?xml version="1.0" encoding="utf-8"?>
-<ds:datastoreItem xmlns:ds="http://schemas.openxmlformats.org/officeDocument/2006/customXml" ds:itemID="{FE308A3B-B98D-1D4A-8F31-7F12E981964E}">
-  <ds:schemaRefs>
-    <ds:schemaRef ds:uri="http://schemas.openxmlformats.org/officeDocument/2006/bibliography"/>
-  </ds:schemaRefs>
-</ds:datastoreItem>
-</file>
-
 <file path=customXml/itemProps3.xml><?xml version="1.0" encoding="utf-8"?>
-<ds:datastoreItem xmlns:ds="http://schemas.openxmlformats.org/officeDocument/2006/customXml" ds:itemID="{3B8BF52A-4FF4-4013-9EBC-3866C2573A6A}">
-  <ds:schemaRefs>
-    <ds:schemaRef ds:uri="http://schemas.microsoft.com/office/2006/metadata/properties"/>
-    <ds:schemaRef ds:uri="http://schemas.microsoft.com/office/infopath/2007/PartnerControls"/>
-    <ds:schemaRef ds:uri="5e61d7ec-ee79-4d2a-96db-0a042ada2802"/>
-  </ds:schemaRefs>
-</ds:datastoreItem>
-</file>
-
-<file path=customXml/itemProps4.xml><?xml version="1.0" encoding="utf-8"?>
 <ds:datastoreItem xmlns:ds="http://schemas.openxmlformats.org/officeDocument/2006/customXml" ds:itemID="{1B0D3DEE-4BB8-4A77-AD73-CB51F38B2E80}">
   <ds:schemaRefs>
     <ds:schemaRef ds:uri="http://schemas.microsoft.com/office/2006/metadata/contentType"/>
@@ -4135,4 +4170,14 @@
     <ds:schemaRef ds:uri="http://schemas.microsoft.com/internal/obd"/>
   </ds:schemaRefs>
 </ds:datastoreItem>
+</file>
+
+<file path=customXml/itemProps4.xml><?xml version="1.0" encoding="utf-8"?>
+<ds:datastoreItem xmlns:ds="http://schemas.openxmlformats.org/officeDocument/2006/customXml" ds:itemID="{3B8BF52A-4FF4-4013-9EBC-3866C2573A6A}">
+  <ds:schemaRefs>
+    <ds:schemaRef ds:uri="http://schemas.microsoft.com/office/2006/metadata/properties"/>
+    <ds:schemaRef ds:uri="http://schemas.microsoft.com/office/infopath/2007/PartnerControls"/>
+    <ds:schemaRef ds:uri="5e61d7ec-ee79-4d2a-96db-0a042ada2802"/>
+  </ds:schemaRefs>
+</ds:datastoreItem>
 </file>
</xml_diff>